<commit_message>
Msg: Inngest Function setup done
</commit_message>
<xml_diff>
--- a/zxDocumenetation.docx
+++ b/zxDocumenetation.docx
@@ -4,6 +4,9 @@
   <w:body>
     <w:p>
       <w:r>
+        <w:rPr>
+          <w:noProof/>
+        </w:rPr>
         <w:drawing>
           <wp:inline distT="0" distB="0" distL="0" distR="0" wp14:anchorId="7FF6BDFD" wp14:editId="4BEF1953">
             <wp:extent cx="5731510" cy="2451100"/>
@@ -20,7 +23,7 @@
                     <pic:cNvPicPr/>
                   </pic:nvPicPr>
                   <pic:blipFill>
-                    <a:blip r:embed="rId4"/>
+                    <a:blip r:embed="rId5"/>
                     <a:stretch>
                       <a:fillRect/>
                     </a:stretch>
@@ -41,6 +44,433 @@
         </w:drawing>
       </w:r>
     </w:p>
+    <w:p/>
+    <w:p/>
+    <w:p>
+      <w:pPr>
+        <w:pStyle w:val="ListParagraph"/>
+        <w:numPr>
+          <w:ilvl w:val="0"/>
+          <w:numId w:val="1"/>
+        </w:numPr>
+      </w:pPr>
+      <w:r>
+        <w:t>Saved user record to DB</w:t>
+      </w:r>
+    </w:p>
+    <w:p>
+      <w:pPr>
+        <w:pStyle w:val="ListParagraph"/>
+        <w:numPr>
+          <w:ilvl w:val="0"/>
+          <w:numId w:val="1"/>
+        </w:numPr>
+      </w:pPr>
+      <w:r>
+        <w:t>Generate Course Outline</w:t>
+      </w:r>
+    </w:p>
+    <w:p>
+      <w:pPr>
+        <w:pStyle w:val="ListParagraph"/>
+        <w:numPr>
+          <w:ilvl w:val="0"/>
+          <w:numId w:val="1"/>
+        </w:numPr>
+      </w:pPr>
+      <w:r>
+        <w:t>Save to DB</w:t>
+      </w:r>
+    </w:p>
+    <w:p>
+      <w:pPr>
+        <w:pStyle w:val="ListParagraph"/>
+        <w:numPr>
+          <w:ilvl w:val="0"/>
+          <w:numId w:val="1"/>
+        </w:numPr>
+      </w:pPr>
+      <w:r>
+        <w:t>Generate Chapters and detailed content</w:t>
+      </w:r>
+    </w:p>
+    <w:p>
+      <w:pPr>
+        <w:pStyle w:val="ListParagraph"/>
+        <w:numPr>
+          <w:ilvl w:val="0"/>
+          <w:numId w:val="1"/>
+        </w:numPr>
+      </w:pPr>
+      <w:r>
+        <w:t>Save to DB</w:t>
+      </w:r>
+    </w:p>
+    <w:p>
+      <w:pPr>
+        <w:pStyle w:val="ListParagraph"/>
+        <w:numPr>
+          <w:ilvl w:val="0"/>
+          <w:numId w:val="1"/>
+        </w:numPr>
+      </w:pPr>
+      <w:r>
+        <w:t>Generate Quiz</w:t>
+      </w:r>
+    </w:p>
+    <w:p>
+      <w:pPr>
+        <w:pStyle w:val="ListParagraph"/>
+        <w:numPr>
+          <w:ilvl w:val="0"/>
+          <w:numId w:val="1"/>
+        </w:numPr>
+      </w:pPr>
+      <w:r>
+        <w:t>Save to DB</w:t>
+      </w:r>
+    </w:p>
+    <w:p>
+      <w:pPr>
+        <w:pStyle w:val="ListParagraph"/>
+        <w:numPr>
+          <w:ilvl w:val="0"/>
+          <w:numId w:val="1"/>
+        </w:numPr>
+      </w:pPr>
+      <w:r>
+        <w:t>Send Email to Notify</w:t>
+      </w:r>
+    </w:p>
+    <w:p>
+      <w:pPr>
+        <w:pStyle w:val="ListParagraph"/>
+        <w:numPr>
+          <w:ilvl w:val="0"/>
+          <w:numId w:val="1"/>
+        </w:numPr>
+      </w:pPr>
+      <w:r>
+        <w:t>Send Email Notification after 2-3 days/ certain condition</w:t>
+      </w:r>
+    </w:p>
+    <w:p/>
+    <w:p>
+      <w:pPr>
+        <w:spacing w:before="100" w:beforeAutospacing="1" w:after="100" w:afterAutospacing="1" w:line="240" w:lineRule="auto"/>
+        <w:outlineLvl w:val="2"/>
+        <w:rPr>
+          <w:rFonts w:ascii="Times New Roman" w:eastAsia="Times New Roman" w:hAnsi="Times New Roman" w:cs="Times New Roman"/>
+          <w:b/>
+          <w:bCs/>
+          <w:sz w:val="27"/>
+          <w:szCs w:val="27"/>
+          <w:lang w:eastAsia="en-IN"/>
+        </w:rPr>
+      </w:pPr>
+      <w:r>
+        <w:rPr>
+          <w:rFonts w:ascii="Times New Roman" w:eastAsia="Times New Roman" w:hAnsi="Times New Roman" w:cs="Times New Roman"/>
+          <w:b/>
+          <w:bCs/>
+          <w:sz w:val="27"/>
+          <w:szCs w:val="27"/>
+          <w:lang w:eastAsia="en-IN"/>
+        </w:rPr>
+        <w:t>What is Inngest.com? (In Simple Words)</w:t>
+      </w:r>
+    </w:p>
+    <w:p>
+      <w:pPr>
+        <w:spacing w:before="100" w:beforeAutospacing="1" w:after="100" w:afterAutospacing="1" w:line="240" w:lineRule="auto"/>
+        <w:rPr>
+          <w:rFonts w:ascii="Times New Roman" w:eastAsia="Times New Roman" w:hAnsi="Times New Roman" w:cs="Times New Roman"/>
+          <w:sz w:val="24"/>
+          <w:szCs w:val="24"/>
+          <w:lang w:eastAsia="en-IN"/>
+        </w:rPr>
+      </w:pPr>
+      <w:proofErr w:type="spellStart"/>
+      <w:r>
+        <w:rPr>
+          <w:rFonts w:ascii="Times New Roman" w:eastAsia="Times New Roman" w:hAnsi="Times New Roman" w:cs="Times New Roman"/>
+          <w:b/>
+          <w:bCs/>
+          <w:sz w:val="24"/>
+          <w:szCs w:val="24"/>
+          <w:lang w:eastAsia="en-IN"/>
+        </w:rPr>
+        <w:t>Inngest</w:t>
+      </w:r>
+      <w:proofErr w:type="spellEnd"/>
+      <w:r>
+        <w:rPr>
+          <w:rFonts w:ascii="Times New Roman" w:eastAsia="Times New Roman" w:hAnsi="Times New Roman" w:cs="Times New Roman"/>
+          <w:sz w:val="24"/>
+          <w:szCs w:val="24"/>
+          <w:lang w:eastAsia="en-IN"/>
+        </w:rPr>
+        <w:t xml:space="preserve"> is a tool that helps developers </w:t>
+      </w:r>
+      <w:r>
+        <w:rPr>
+          <w:rFonts w:ascii="Times New Roman" w:eastAsia="Times New Roman" w:hAnsi="Times New Roman" w:cs="Times New Roman"/>
+          <w:b/>
+          <w:bCs/>
+          <w:sz w:val="24"/>
+          <w:szCs w:val="24"/>
+          <w:lang w:eastAsia="en-IN"/>
+        </w:rPr>
+        <w:t>run background jobs</w:t>
+      </w:r>
+      <w:r>
+        <w:rPr>
+          <w:rFonts w:ascii="Times New Roman" w:eastAsia="Times New Roman" w:hAnsi="Times New Roman" w:cs="Times New Roman"/>
+          <w:sz w:val="24"/>
+          <w:szCs w:val="24"/>
+          <w:lang w:eastAsia="en-IN"/>
+        </w:rPr>
+        <w:t xml:space="preserve"> and </w:t>
+      </w:r>
+      <w:r>
+        <w:rPr>
+          <w:rFonts w:ascii="Times New Roman" w:eastAsia="Times New Roman" w:hAnsi="Times New Roman" w:cs="Times New Roman"/>
+          <w:b/>
+          <w:bCs/>
+          <w:sz w:val="24"/>
+          <w:szCs w:val="24"/>
+          <w:lang w:eastAsia="en-IN"/>
+        </w:rPr>
+        <w:t>schedule tasks</w:t>
+      </w:r>
+      <w:r>
+        <w:rPr>
+          <w:rFonts w:ascii="Times New Roman" w:eastAsia="Times New Roman" w:hAnsi="Times New Roman" w:cs="Times New Roman"/>
+          <w:sz w:val="24"/>
+          <w:szCs w:val="24"/>
+          <w:lang w:eastAsia="en-IN"/>
+        </w:rPr>
+        <w:t xml:space="preserve"> in web applications, especially in </w:t>
+      </w:r>
+      <w:r>
+        <w:rPr>
+          <w:rFonts w:ascii="Times New Roman" w:eastAsia="Times New Roman" w:hAnsi="Times New Roman" w:cs="Times New Roman"/>
+          <w:b/>
+          <w:bCs/>
+          <w:sz w:val="24"/>
+          <w:szCs w:val="24"/>
+          <w:lang w:eastAsia="en-IN"/>
+        </w:rPr>
+        <w:t>Next.js, React, and Node.js</w:t>
+      </w:r>
+      <w:r>
+        <w:rPr>
+          <w:rFonts w:ascii="Times New Roman" w:eastAsia="Times New Roman" w:hAnsi="Times New Roman" w:cs="Times New Roman"/>
+          <w:sz w:val="24"/>
+          <w:szCs w:val="24"/>
+          <w:lang w:eastAsia="en-IN"/>
+        </w:rPr>
+        <w:t xml:space="preserve"> apps.</w:t>
+      </w:r>
+    </w:p>
+    <w:p>
+      <w:pPr>
+        <w:spacing w:before="100" w:beforeAutospacing="1" w:after="100" w:afterAutospacing="1" w:line="240" w:lineRule="auto"/>
+        <w:outlineLvl w:val="2"/>
+        <w:rPr>
+          <w:rFonts w:ascii="Times New Roman" w:eastAsia="Times New Roman" w:hAnsi="Times New Roman" w:cs="Times New Roman"/>
+          <w:b/>
+          <w:bCs/>
+          <w:sz w:val="27"/>
+          <w:szCs w:val="27"/>
+          <w:lang w:eastAsia="en-IN"/>
+        </w:rPr>
+      </w:pPr>
+      <w:r>
+        <w:rPr>
+          <w:rFonts w:ascii="Times New Roman" w:eastAsia="Times New Roman" w:hAnsi="Times New Roman" w:cs="Times New Roman"/>
+          <w:b/>
+          <w:bCs/>
+          <w:sz w:val="27"/>
+          <w:szCs w:val="27"/>
+          <w:lang w:eastAsia="en-IN"/>
+        </w:rPr>
+        <w:t xml:space="preserve">Why Use </w:t>
+      </w:r>
+      <w:proofErr w:type="spellStart"/>
+      <w:r>
+        <w:rPr>
+          <w:rFonts w:ascii="Times New Roman" w:eastAsia="Times New Roman" w:hAnsi="Times New Roman" w:cs="Times New Roman"/>
+          <w:b/>
+          <w:bCs/>
+          <w:sz w:val="27"/>
+          <w:szCs w:val="27"/>
+          <w:lang w:eastAsia="en-IN"/>
+        </w:rPr>
+        <w:t>Inngest</w:t>
+      </w:r>
+      <w:proofErr w:type="spellEnd"/>
+      <w:r>
+        <w:rPr>
+          <w:rFonts w:ascii="Times New Roman" w:eastAsia="Times New Roman" w:hAnsi="Times New Roman" w:cs="Times New Roman"/>
+          <w:b/>
+          <w:bCs/>
+          <w:sz w:val="27"/>
+          <w:szCs w:val="27"/>
+          <w:lang w:eastAsia="en-IN"/>
+        </w:rPr>
+        <w:t>?</w:t>
+      </w:r>
+    </w:p>
+    <w:p>
+      <w:pPr>
+        <w:spacing w:before="100" w:beforeAutospacing="1" w:after="100" w:afterAutospacing="1" w:line="240" w:lineRule="auto"/>
+        <w:rPr>
+          <w:rFonts w:ascii="Times New Roman" w:eastAsia="Times New Roman" w:hAnsi="Times New Roman" w:cs="Times New Roman"/>
+          <w:sz w:val="24"/>
+          <w:szCs w:val="24"/>
+          <w:lang w:eastAsia="en-IN"/>
+        </w:rPr>
+      </w:pPr>
+      <w:r>
+        <w:rPr>
+          <w:rFonts w:ascii="Times New Roman" w:eastAsia="Times New Roman" w:hAnsi="Times New Roman" w:cs="Times New Roman"/>
+          <w:sz w:val="24"/>
+          <w:szCs w:val="24"/>
+          <w:lang w:eastAsia="en-IN"/>
+        </w:rPr>
+        <w:t>Sometimes, you need to perform tasks that take time, like:</w:t>
+      </w:r>
+      <w:r>
+        <w:rPr>
+          <w:rFonts w:ascii="Times New Roman" w:eastAsia="Times New Roman" w:hAnsi="Times New Roman" w:cs="Times New Roman"/>
+          <w:sz w:val="24"/>
+          <w:szCs w:val="24"/>
+          <w:lang w:eastAsia="en-IN"/>
+        </w:rPr>
+        <w:br/>
+      </w:r>
+      <w:r>
+        <w:rPr>
+          <w:rFonts w:ascii="Segoe UI Emoji" w:eastAsia="Times New Roman" w:hAnsi="Segoe UI Emoji" w:cs="Segoe UI Emoji"/>
+          <w:sz w:val="24"/>
+          <w:szCs w:val="24"/>
+          <w:lang w:eastAsia="en-IN"/>
+        </w:rPr>
+        <w:t>✅</w:t>
+      </w:r>
+      <w:r>
+        <w:rPr>
+          <w:rFonts w:ascii="Times New Roman" w:eastAsia="Times New Roman" w:hAnsi="Times New Roman" w:cs="Times New Roman"/>
+          <w:sz w:val="24"/>
+          <w:szCs w:val="24"/>
+          <w:lang w:eastAsia="en-IN"/>
+        </w:rPr>
+        <w:t xml:space="preserve"> Sending emails after a </w:t>
+      </w:r>
+      <w:proofErr w:type="gramStart"/>
+      <w:r>
+        <w:rPr>
+          <w:rFonts w:ascii="Times New Roman" w:eastAsia="Times New Roman" w:hAnsi="Times New Roman" w:cs="Times New Roman"/>
+          <w:sz w:val="24"/>
+          <w:szCs w:val="24"/>
+          <w:lang w:eastAsia="en-IN"/>
+        </w:rPr>
+        <w:t>user signs</w:t>
+      </w:r>
+      <w:proofErr w:type="gramEnd"/>
+      <w:r>
+        <w:rPr>
+          <w:rFonts w:ascii="Times New Roman" w:eastAsia="Times New Roman" w:hAnsi="Times New Roman" w:cs="Times New Roman"/>
+          <w:sz w:val="24"/>
+          <w:szCs w:val="24"/>
+          <w:lang w:eastAsia="en-IN"/>
+        </w:rPr>
+        <w:t xml:space="preserve"> up</w:t>
+      </w:r>
+      <w:r>
+        <w:rPr>
+          <w:rFonts w:ascii="Times New Roman" w:eastAsia="Times New Roman" w:hAnsi="Times New Roman" w:cs="Times New Roman"/>
+          <w:sz w:val="24"/>
+          <w:szCs w:val="24"/>
+          <w:lang w:eastAsia="en-IN"/>
+        </w:rPr>
+        <w:br/>
+      </w:r>
+      <w:r>
+        <w:rPr>
+          <w:rFonts w:ascii="Segoe UI Emoji" w:eastAsia="Times New Roman" w:hAnsi="Segoe UI Emoji" w:cs="Segoe UI Emoji"/>
+          <w:sz w:val="24"/>
+          <w:szCs w:val="24"/>
+          <w:lang w:eastAsia="en-IN"/>
+        </w:rPr>
+        <w:t>✅</w:t>
+      </w:r>
+      <w:r>
+        <w:rPr>
+          <w:rFonts w:ascii="Times New Roman" w:eastAsia="Times New Roman" w:hAnsi="Times New Roman" w:cs="Times New Roman"/>
+          <w:sz w:val="24"/>
+          <w:szCs w:val="24"/>
+          <w:lang w:eastAsia="en-IN"/>
+        </w:rPr>
+        <w:t xml:space="preserve"> Processing large files (e.g., images, PDFs)</w:t>
+      </w:r>
+      <w:r>
+        <w:rPr>
+          <w:rFonts w:ascii="Times New Roman" w:eastAsia="Times New Roman" w:hAnsi="Times New Roman" w:cs="Times New Roman"/>
+          <w:sz w:val="24"/>
+          <w:szCs w:val="24"/>
+          <w:lang w:eastAsia="en-IN"/>
+        </w:rPr>
+        <w:br/>
+      </w:r>
+      <w:r>
+        <w:rPr>
+          <w:rFonts w:ascii="Segoe UI Emoji" w:eastAsia="Times New Roman" w:hAnsi="Segoe UI Emoji" w:cs="Segoe UI Emoji"/>
+          <w:sz w:val="24"/>
+          <w:szCs w:val="24"/>
+          <w:lang w:eastAsia="en-IN"/>
+        </w:rPr>
+        <w:t>✅</w:t>
+      </w:r>
+      <w:r>
+        <w:rPr>
+          <w:rFonts w:ascii="Times New Roman" w:eastAsia="Times New Roman" w:hAnsi="Times New Roman" w:cs="Times New Roman"/>
+          <w:sz w:val="24"/>
+          <w:szCs w:val="24"/>
+          <w:lang w:eastAsia="en-IN"/>
+        </w:rPr>
+        <w:t xml:space="preserve"> Running scheduled jobs (e.g., sending daily reports)</w:t>
+      </w:r>
+      <w:r>
+        <w:rPr>
+          <w:rFonts w:ascii="Times New Roman" w:eastAsia="Times New Roman" w:hAnsi="Times New Roman" w:cs="Times New Roman"/>
+          <w:sz w:val="24"/>
+          <w:szCs w:val="24"/>
+          <w:lang w:eastAsia="en-IN"/>
+        </w:rPr>
+        <w:br/>
+      </w:r>
+      <w:r>
+        <w:rPr>
+          <w:rFonts w:ascii="Segoe UI Emoji" w:eastAsia="Times New Roman" w:hAnsi="Segoe UI Emoji" w:cs="Segoe UI Emoji"/>
+          <w:sz w:val="24"/>
+          <w:szCs w:val="24"/>
+          <w:lang w:eastAsia="en-IN"/>
+        </w:rPr>
+        <w:t>✅</w:t>
+      </w:r>
+      <w:r>
+        <w:rPr>
+          <w:rFonts w:ascii="Times New Roman" w:eastAsia="Times New Roman" w:hAnsi="Times New Roman" w:cs="Times New Roman"/>
+          <w:sz w:val="24"/>
+          <w:szCs w:val="24"/>
+          <w:lang w:eastAsia="en-IN"/>
+        </w:rPr>
+        <w:t xml:space="preserve"> Retrying failed tasks automatically</w:t>
+      </w:r>
+    </w:p>
+    <w:p/>
     <w:sectPr>
       <w:pgSz w:w="11906" w:h="16838"/>
       <w:pgMar w:top="1440" w:right="1440" w:bottom="1440" w:left="1440" w:header="708" w:footer="708" w:gutter="0"/>
@@ -49,6 +479,100 @@
     </w:sectPr>
   </w:body>
 </w:document>
+</file>
+
+<file path=word/numbering.xml><?xml version="1.0" encoding="utf-8"?>
+<w:numbering xmlns:wpc="http://schemas.microsoft.com/office/word/2010/wordprocessingCanvas" xmlns:cx="http://schemas.microsoft.com/office/drawing/2014/chartex" xmlns:cx1="http://schemas.microsoft.com/office/drawing/2015/9/8/chartex" xmlns:cx2="http://schemas.microsoft.com/office/drawing/2015/10/21/chartex" xmlns:cx3="http://schemas.microsoft.com/office/drawing/2016/5/9/chartex" xmlns:cx4="http://schemas.microsoft.com/office/drawing/2016/5/10/chartex" xmlns:cx5="http://schemas.microsoft.com/office/drawing/2016/5/11/chartex" xmlns:cx6="http://schemas.microsoft.com/office/drawing/2016/5/12/chartex" xmlns:cx7="http://schemas.microsoft.com/office/drawing/2016/5/13/chartex" xmlns:cx8="http://schemas.microsoft.com/office/drawing/2016/5/14/chartex" xmlns:mc="http://schemas.openxmlformats.org/markup-compatibility/2006" xmlns:aink="http://schemas.microsoft.com/office/drawing/2016/ink" xmlns:am3d="http://schemas.microsoft.com/office/drawing/2017/model3d" xmlns:o="urn:schemas-microsoft-com:office:office" xmlns:r="http://schemas.openxmlformats.org/officeDocument/2006/relationships" xmlns:m="http://schemas.openxmlformats.org/officeDocument/2006/math" xmlns:v="urn:schemas-microsoft-com:vml" xmlns:wp14="http://schemas.microsoft.com/office/word/2010/wordprocessingDrawing" xmlns:wp="http://schemas.openxmlformats.org/drawingml/2006/wordprocessingDrawing" xmlns:w10="urn:schemas-microsoft-com:office:word" xmlns:w="http://schemas.openxmlformats.org/wordprocessingml/2006/main" xmlns:w14="http://schemas.microsoft.com/office/word/2010/wordml" xmlns:w15="http://schemas.microsoft.com/office/word/2012/wordml" xmlns:w16cex="http://schemas.microsoft.com/office/word/2018/wordml/cex" xmlns:w16cid="http://schemas.microsoft.com/office/word/2016/wordml/cid" xmlns:w16="http://schemas.microsoft.com/office/word/2018/wordml" xmlns:w16sdtdh="http://schemas.microsoft.com/office/word/2020/wordml/sdtdatahash" xmlns:w16se="http://schemas.microsoft.com/office/word/2015/wordml/symex" xmlns:wpg="http://schemas.microsoft.com/office/word/2010/wordprocessingGroup" xmlns:wpi="http://schemas.microsoft.com/office/word/2010/wordprocessingInk" xmlns:wne="http://schemas.microsoft.com/office/word/2006/wordml" xmlns:wps="http://schemas.microsoft.com/office/word/2010/wordprocessingShape" mc:Ignorable="w14 w15 w16se w16cid w16 w16cex w16sdtdh wp14">
+  <w:abstractNum w:abstractNumId="0" w15:restartNumberingAfterBreak="0">
+    <w:nsid w:val="16F84FFE"/>
+    <w:multiLevelType w:val="hybridMultilevel"/>
+    <w:tmpl w:val="FA2C0DCE"/>
+    <w:lvl w:ilvl="0" w:tplc="4009000F">
+      <w:start w:val="1"/>
+      <w:numFmt w:val="decimal"/>
+      <w:lvlText w:val="%1."/>
+      <w:lvlJc w:val="left"/>
+      <w:pPr>
+        <w:ind w:left="720" w:hanging="360"/>
+      </w:pPr>
+    </w:lvl>
+    <w:lvl w:ilvl="1" w:tplc="40090019" w:tentative="1">
+      <w:start w:val="1"/>
+      <w:numFmt w:val="lowerLetter"/>
+      <w:lvlText w:val="%2."/>
+      <w:lvlJc w:val="left"/>
+      <w:pPr>
+        <w:ind w:left="1440" w:hanging="360"/>
+      </w:pPr>
+    </w:lvl>
+    <w:lvl w:ilvl="2" w:tplc="4009001B" w:tentative="1">
+      <w:start w:val="1"/>
+      <w:numFmt w:val="lowerRoman"/>
+      <w:lvlText w:val="%3."/>
+      <w:lvlJc w:val="right"/>
+      <w:pPr>
+        <w:ind w:left="2160" w:hanging="180"/>
+      </w:pPr>
+    </w:lvl>
+    <w:lvl w:ilvl="3" w:tplc="4009000F" w:tentative="1">
+      <w:start w:val="1"/>
+      <w:numFmt w:val="decimal"/>
+      <w:lvlText w:val="%4."/>
+      <w:lvlJc w:val="left"/>
+      <w:pPr>
+        <w:ind w:left="2880" w:hanging="360"/>
+      </w:pPr>
+    </w:lvl>
+    <w:lvl w:ilvl="4" w:tplc="40090019" w:tentative="1">
+      <w:start w:val="1"/>
+      <w:numFmt w:val="lowerLetter"/>
+      <w:lvlText w:val="%5."/>
+      <w:lvlJc w:val="left"/>
+      <w:pPr>
+        <w:ind w:left="3600" w:hanging="360"/>
+      </w:pPr>
+    </w:lvl>
+    <w:lvl w:ilvl="5" w:tplc="4009001B" w:tentative="1">
+      <w:start w:val="1"/>
+      <w:numFmt w:val="lowerRoman"/>
+      <w:lvlText w:val="%6."/>
+      <w:lvlJc w:val="right"/>
+      <w:pPr>
+        <w:ind w:left="4320" w:hanging="180"/>
+      </w:pPr>
+    </w:lvl>
+    <w:lvl w:ilvl="6" w:tplc="4009000F" w:tentative="1">
+      <w:start w:val="1"/>
+      <w:numFmt w:val="decimal"/>
+      <w:lvlText w:val="%7."/>
+      <w:lvlJc w:val="left"/>
+      <w:pPr>
+        <w:ind w:left="5040" w:hanging="360"/>
+      </w:pPr>
+    </w:lvl>
+    <w:lvl w:ilvl="7" w:tplc="40090019" w:tentative="1">
+      <w:start w:val="1"/>
+      <w:numFmt w:val="lowerLetter"/>
+      <w:lvlText w:val="%8."/>
+      <w:lvlJc w:val="left"/>
+      <w:pPr>
+        <w:ind w:left="5760" w:hanging="360"/>
+      </w:pPr>
+    </w:lvl>
+    <w:lvl w:ilvl="8" w:tplc="4009001B" w:tentative="1">
+      <w:start w:val="1"/>
+      <w:numFmt w:val="lowerRoman"/>
+      <w:lvlText w:val="%9."/>
+      <w:lvlJc w:val="right"/>
+      <w:pPr>
+        <w:ind w:left="6480" w:hanging="180"/>
+      </w:pPr>
+    </w:lvl>
+  </w:abstractNum>
+  <w:num w:numId="1">
+    <w:abstractNumId w:val="0"/>
+  </w:num>
+</w:numbering>
 </file>
 
 <file path=word/styles.xml><?xml version="1.0" encoding="utf-8"?>
@@ -450,6 +974,26 @@
     <w:name w:val="Normal"/>
     <w:qFormat/>
   </w:style>
+  <w:style w:type="paragraph" w:styleId="Heading3">
+    <w:name w:val="heading 3"/>
+    <w:basedOn w:val="Normal"/>
+    <w:link w:val="Heading3Char"/>
+    <w:uiPriority w:val="9"/>
+    <w:qFormat/>
+    <w:rsid w:val="00CC7166"/>
+    <w:pPr>
+      <w:spacing w:before="100" w:beforeAutospacing="1" w:after="100" w:afterAutospacing="1" w:line="240" w:lineRule="auto"/>
+      <w:outlineLvl w:val="2"/>
+    </w:pPr>
+    <w:rPr>
+      <w:rFonts w:ascii="Times New Roman" w:eastAsia="Times New Roman" w:hAnsi="Times New Roman" w:cs="Times New Roman"/>
+      <w:b/>
+      <w:bCs/>
+      <w:sz w:val="27"/>
+      <w:szCs w:val="27"/>
+      <w:lang w:eastAsia="en-IN"/>
+    </w:rPr>
+  </w:style>
   <w:style w:type="character" w:default="1" w:styleId="DefaultParagraphFont">
     <w:name w:val="Default Paragraph Font"/>
     <w:uiPriority w:val="1"/>
@@ -476,6 +1020,60 @@
     <w:uiPriority w:val="99"/>
     <w:semiHidden/>
     <w:unhideWhenUsed/>
+  </w:style>
+  <w:style w:type="paragraph" w:styleId="ListParagraph">
+    <w:name w:val="List Paragraph"/>
+    <w:basedOn w:val="Normal"/>
+    <w:uiPriority w:val="34"/>
+    <w:qFormat/>
+    <w:rsid w:val="004E141B"/>
+    <w:pPr>
+      <w:ind w:left="720"/>
+      <w:contextualSpacing/>
+    </w:pPr>
+  </w:style>
+  <w:style w:type="character" w:customStyle="1" w:styleId="Heading3Char">
+    <w:name w:val="Heading 3 Char"/>
+    <w:basedOn w:val="DefaultParagraphFont"/>
+    <w:link w:val="Heading3"/>
+    <w:uiPriority w:val="9"/>
+    <w:rsid w:val="00CC7166"/>
+    <w:rPr>
+      <w:rFonts w:ascii="Times New Roman" w:eastAsia="Times New Roman" w:hAnsi="Times New Roman" w:cs="Times New Roman"/>
+      <w:b/>
+      <w:bCs/>
+      <w:sz w:val="27"/>
+      <w:szCs w:val="27"/>
+      <w:lang w:eastAsia="en-IN"/>
+    </w:rPr>
+  </w:style>
+  <w:style w:type="character" w:styleId="Strong">
+    <w:name w:val="Strong"/>
+    <w:basedOn w:val="DefaultParagraphFont"/>
+    <w:uiPriority w:val="22"/>
+    <w:qFormat/>
+    <w:rsid w:val="00CC7166"/>
+    <w:rPr>
+      <w:b/>
+      <w:bCs/>
+    </w:rPr>
+  </w:style>
+  <w:style w:type="paragraph" w:styleId="NormalWeb">
+    <w:name w:val="Normal (Web)"/>
+    <w:basedOn w:val="Normal"/>
+    <w:uiPriority w:val="99"/>
+    <w:semiHidden/>
+    <w:unhideWhenUsed/>
+    <w:rsid w:val="00CC7166"/>
+    <w:pPr>
+      <w:spacing w:before="100" w:beforeAutospacing="1" w:after="100" w:afterAutospacing="1" w:line="240" w:lineRule="auto"/>
+    </w:pPr>
+    <w:rPr>
+      <w:rFonts w:ascii="Times New Roman" w:eastAsia="Times New Roman" w:hAnsi="Times New Roman" w:cs="Times New Roman"/>
+      <w:sz w:val="24"/>
+      <w:szCs w:val="24"/>
+      <w:lang w:eastAsia="en-IN"/>
+    </w:rPr>
   </w:style>
 </w:styles>
 </file>

</xml_diff>

<commit_message>
Msg: Dashboard, phase 1 ready
</commit_message>
<xml_diff>
--- a/zxDocumenetation.docx
+++ b/zxDocumenetation.docx
@@ -190,7 +190,6 @@
           <w:lang w:eastAsia="en-IN"/>
         </w:rPr>
       </w:pPr>
-      <w:proofErr w:type="spellStart"/>
       <w:r>
         <w:rPr>
           <w:rFonts w:ascii="Times New Roman" w:eastAsia="Times New Roman" w:hAnsi="Times New Roman" w:cs="Times New Roman"/>
@@ -202,7 +201,6 @@
         </w:rPr>
         <w:t>Inngest</w:t>
       </w:r>
-      <w:proofErr w:type="spellEnd"/>
       <w:r>
         <w:rPr>
           <w:rFonts w:ascii="Times New Roman" w:eastAsia="Times New Roman" w:hAnsi="Times New Roman" w:cs="Times New Roman"/>
@@ -295,31 +293,7 @@
           <w:szCs w:val="27"/>
           <w:lang w:eastAsia="en-IN"/>
         </w:rPr>
-        <w:t xml:space="preserve">Why Use </w:t>
-      </w:r>
-      <w:proofErr w:type="spellStart"/>
-      <w:r>
-        <w:rPr>
-          <w:rFonts w:ascii="Times New Roman" w:eastAsia="Times New Roman" w:hAnsi="Times New Roman" w:cs="Times New Roman"/>
-          <w:b/>
-          <w:bCs/>
-          <w:sz w:val="27"/>
-          <w:szCs w:val="27"/>
-          <w:lang w:eastAsia="en-IN"/>
-        </w:rPr>
-        <w:t>Inngest</w:t>
-      </w:r>
-      <w:proofErr w:type="spellEnd"/>
-      <w:r>
-        <w:rPr>
-          <w:rFonts w:ascii="Times New Roman" w:eastAsia="Times New Roman" w:hAnsi="Times New Roman" w:cs="Times New Roman"/>
-          <w:b/>
-          <w:bCs/>
-          <w:sz w:val="27"/>
-          <w:szCs w:val="27"/>
-          <w:lang w:eastAsia="en-IN"/>
-        </w:rPr>
-        <w:t>?</w:t>
+        <w:t>Why Use Inngest?</w:t>
       </w:r>
     </w:p>
     <w:p>
@@ -366,27 +340,7 @@
           <w:szCs w:val="24"/>
           <w:lang w:eastAsia="en-IN"/>
         </w:rPr>
-        <w:t xml:space="preserve"> Sending emails after a </w:t>
-      </w:r>
-      <w:proofErr w:type="gramStart"/>
-      <w:r>
-        <w:rPr>
-          <w:rFonts w:ascii="Times New Roman" w:eastAsia="Times New Roman" w:hAnsi="Times New Roman" w:cs="Times New Roman"/>
-          <w:sz w:val="24"/>
-          <w:szCs w:val="24"/>
-          <w:lang w:eastAsia="en-IN"/>
-        </w:rPr>
-        <w:t>user signs</w:t>
-      </w:r>
-      <w:proofErr w:type="gramEnd"/>
-      <w:r>
-        <w:rPr>
-          <w:rFonts w:ascii="Times New Roman" w:eastAsia="Times New Roman" w:hAnsi="Times New Roman" w:cs="Times New Roman"/>
-          <w:sz w:val="24"/>
-          <w:szCs w:val="24"/>
-          <w:lang w:eastAsia="en-IN"/>
-        </w:rPr>
-        <w:t xml:space="preserve"> up</w:t>
+        <w:t xml:space="preserve"> Sending emails after a user signs up</w:t>
       </w:r>
       <w:r>
         <w:rPr>
@@ -468,6 +422,83 @@
           <w:lang w:eastAsia="en-IN"/>
         </w:rPr>
         <w:t xml:space="preserve"> Retrying failed tasks automatically</w:t>
+      </w:r>
+    </w:p>
+    <w:p>
+      <w:pPr>
+        <w:spacing w:before="100" w:beforeAutospacing="1" w:after="100" w:afterAutospacing="1" w:line="240" w:lineRule="auto"/>
+        <w:rPr>
+          <w:rFonts w:ascii="Times New Roman" w:eastAsia="Times New Roman" w:hAnsi="Times New Roman" w:cs="Times New Roman"/>
+          <w:sz w:val="24"/>
+          <w:szCs w:val="24"/>
+          <w:lang w:eastAsia="en-IN"/>
+        </w:rPr>
+      </w:pPr>
+    </w:p>
+    <w:p>
+      <w:pPr>
+        <w:spacing w:before="100" w:beforeAutospacing="1" w:after="100" w:afterAutospacing="1" w:line="240" w:lineRule="auto"/>
+        <w:rPr>
+          <w:rFonts w:ascii="Times New Roman" w:eastAsia="Times New Roman" w:hAnsi="Times New Roman" w:cs="Times New Roman"/>
+          <w:sz w:val="24"/>
+          <w:szCs w:val="24"/>
+          <w:lang w:eastAsia="en-IN"/>
+        </w:rPr>
+      </w:pPr>
+    </w:p>
+    <w:p>
+      <w:pPr>
+        <w:spacing w:before="100" w:beforeAutospacing="1" w:after="100" w:afterAutospacing="1" w:line="240" w:lineRule="auto"/>
+        <w:rPr>
+          <w:rFonts w:ascii="Times New Roman" w:eastAsia="Times New Roman" w:hAnsi="Times New Roman" w:cs="Times New Roman"/>
+          <w:sz w:val="24"/>
+          <w:szCs w:val="24"/>
+          <w:lang w:eastAsia="en-IN"/>
+        </w:rPr>
+      </w:pPr>
+      <w:r>
+        <w:rPr>
+          <w:rFonts w:ascii="Times New Roman" w:eastAsia="Times New Roman" w:hAnsi="Times New Roman" w:cs="Times New Roman"/>
+          <w:sz w:val="24"/>
+          <w:szCs w:val="24"/>
+          <w:lang w:eastAsia="en-IN"/>
+        </w:rPr>
+        <w:lastRenderedPageBreak/>
+        <w:drawing>
+          <wp:inline distT="0" distB="0" distL="0" distR="0" wp14:anchorId="484AD4F1" wp14:editId="3A28AAB6">
+            <wp:extent cx="5731510" cy="3725545"/>
+            <wp:effectExtent l="0" t="0" r="2540" b="8255"/>
+            <wp:docPr id="2" name="Picture 2"/>
+            <wp:cNvGraphicFramePr>
+              <a:graphicFrameLocks xmlns:a="http://schemas.openxmlformats.org/drawingml/2006/main" noChangeAspect="1"/>
+            </wp:cNvGraphicFramePr>
+            <a:graphic xmlns:a="http://schemas.openxmlformats.org/drawingml/2006/main">
+              <a:graphicData uri="http://schemas.openxmlformats.org/drawingml/2006/picture">
+                <pic:pic xmlns:pic="http://schemas.openxmlformats.org/drawingml/2006/picture">
+                  <pic:nvPicPr>
+                    <pic:cNvPr id="1" name=""/>
+                    <pic:cNvPicPr/>
+                  </pic:nvPicPr>
+                  <pic:blipFill>
+                    <a:blip r:embed="rId6"/>
+                    <a:stretch>
+                      <a:fillRect/>
+                    </a:stretch>
+                  </pic:blipFill>
+                  <pic:spPr>
+                    <a:xfrm>
+                      <a:off x="0" y="0"/>
+                      <a:ext cx="5731510" cy="3725545"/>
+                    </a:xfrm>
+                    <a:prstGeom prst="rect">
+                      <a:avLst/>
+                    </a:prstGeom>
+                  </pic:spPr>
+                </pic:pic>
+              </a:graphicData>
+            </a:graphic>
+          </wp:inline>
+        </w:drawing>
       </w:r>
     </w:p>
     <w:p/>

</xml_diff>